<commit_message>
Correcciones al programa 4 en el proceso del PSP
</commit_message>
<xml_diff>
--- a/Programa 4/Formato - Propuestas de Mejora del Proceso llenado.docx
+++ b/Programa 4/Formato - Propuestas de Mejora del Proceso llenado.docx
@@ -437,6 +437,9 @@
             <w:r>
               <w:t>Hacer la revisión de código como es recomendable, siempre poniendo atención a cada linea de código</w:t>
             </w:r>
+            <w:r>
+              <w:t>. Detallar más a fondo cada punto del checklist para asegurar que se esté cumpliendo ese objetivo en el checklist y estar seguro de que se tengan considerados todos los puntos en la revisión de código</w:t>
+            </w:r>
           </w:p>
         </w:tc>
         <w:tc>
@@ -489,6 +492,9 @@
             <w:r>
               <w:t>Necesito reducir en gran manera el tiempo de pruebas ya que esos problemas deberían de resolverse en los reviews</w:t>
             </w:r>
+            <w:r>
+              <w:t>, por lo tanto se tiene que mejorar el checklist y darle dos vueltas al checklist hasta estar seguro de haber cumplido con cada una de las revisiones</w:t>
+            </w:r>
           </w:p>
         </w:tc>
         <w:tc>
@@ -539,102 +545,114 @@
               <w:pStyle w:val="NoSpacing"/>
             </w:pPr>
             <w:r>
-              <w:t>Seguir usando de la misma manera las plantillas pero si dedicar el tiempo debido a revisiones como se había acordado</w:t>
+              <w:t>Utilizar las plantillas como las revisiones en el programa 3 ya que ahí si se le dieron varias vueltas y se tomó un descanso antes de empezar a revisar, esto afectó mucho el yield del proceso y la eficiencia de las mismas.</w:t>
+            </w:r>
+          </w:p>
+        </w:tc>
+        <w:tc>
+          <w:tcPr>
+            <w:tcW w:w="3925" w:type="dxa"/>
+          </w:tcPr>
+          <w:p>
+            <w:pPr>
+              <w:pStyle w:val="NoSpacing"/>
+            </w:pPr>
+          </w:p>
+        </w:tc>
+      </w:tr>
+      <w:tr>
+        <w:tc>
+          <w:tcPr>
+            <w:tcW w:w="569" w:type="dxa"/>
+          </w:tcPr>
+          <w:p>
+            <w:pPr>
+              <w:pStyle w:val="NoSpacing"/>
+              <w:jc w:val="center"/>
+            </w:pPr>
+            <w:r>
+              <w:t>4</w:t>
+            </w:r>
+          </w:p>
+        </w:tc>
+        <w:tc>
+          <w:tcPr>
+            <w:tcW w:w="5101" w:type="dxa"/>
+          </w:tcPr>
+          <w:p>
+            <w:pPr>
+              <w:pStyle w:val="NoSpacing"/>
+            </w:pPr>
+            <w:r>
+              <w:t>Estimaciones de tamaño y tiempo muy afuera de lo deseado</w:t>
+            </w:r>
+          </w:p>
+        </w:tc>
+        <w:tc>
+          <w:tcPr>
+            <w:tcW w:w="5101" w:type="dxa"/>
+          </w:tcPr>
+          <w:p>
+            <w:pPr>
+              <w:pStyle w:val="NoSpacing"/>
+            </w:pPr>
+            <w:r>
+              <w:t>Poner más atención al diseño preliminar o bosquejo para cubrir verdaderamente todo lo que se quiere realizar y tener en cuenta bien los tiempos para revisiones ya que no se están considerando, al igual tomar en cuenta cuantas lineas nos tomaría cada proxy</w:t>
+            </w:r>
+          </w:p>
+        </w:tc>
+        <w:tc>
+          <w:tcPr>
+            <w:tcW w:w="3925" w:type="dxa"/>
+          </w:tcPr>
+          <w:p>
+            <w:pPr>
+              <w:pStyle w:val="NoSpacing"/>
+            </w:pPr>
+          </w:p>
+        </w:tc>
+      </w:tr>
+      <w:tr>
+        <w:tc>
+          <w:tcPr>
+            <w:tcW w:w="569" w:type="dxa"/>
+          </w:tcPr>
+          <w:p>
+            <w:pPr>
+              <w:pStyle w:val="NoSpacing"/>
+              <w:jc w:val="center"/>
+            </w:pPr>
+            <w:r>
+              <w:t>5</w:t>
+            </w:r>
+          </w:p>
+        </w:tc>
+        <w:tc>
+          <w:tcPr>
+            <w:tcW w:w="5101" w:type="dxa"/>
+          </w:tcPr>
+          <w:p>
+            <w:pPr>
+              <w:pStyle w:val="NoSpacing"/>
+            </w:pPr>
+            <w:r>
+              <w:t>Ninguna parte como new reusable</w:t>
+            </w:r>
+          </w:p>
+        </w:tc>
+        <w:tc>
+          <w:tcPr>
+            <w:tcW w:w="5101" w:type="dxa"/>
+          </w:tcPr>
+          <w:p>
+            <w:pPr>
+              <w:pStyle w:val="NoSpacing"/>
+            </w:pPr>
+            <w:r>
+              <w:t>Tener más visión en diseño de cómo se puede modularizar el problema y hacerlo así para que las clases puedan ser utilizadas tal cual por nuevos problemas o retos que puedan venir y que no solo se calcule para valores adentro de la clase sino abrir las funciones para que regresen valores afuera de la clase.</w:t>
             </w:r>
             <w:bookmarkStart w:id="0" w:name="_GoBack"/>
             <w:bookmarkEnd w:id="0"/>
-          </w:p>
-        </w:tc>
-        <w:tc>
-          <w:tcPr>
-            <w:tcW w:w="3925" w:type="dxa"/>
-          </w:tcPr>
-          <w:p>
-            <w:pPr>
-              <w:pStyle w:val="NoSpacing"/>
-            </w:pPr>
-          </w:p>
-        </w:tc>
-      </w:tr>
-      <w:tr>
-        <w:tc>
-          <w:tcPr>
-            <w:tcW w:w="569" w:type="dxa"/>
-          </w:tcPr>
-          <w:p>
-            <w:pPr>
-              <w:pStyle w:val="NoSpacing"/>
-              <w:jc w:val="center"/>
-            </w:pPr>
-            <w:r>
-              <w:t>4</w:t>
-            </w:r>
-          </w:p>
-        </w:tc>
-        <w:tc>
-          <w:tcPr>
-            <w:tcW w:w="5101" w:type="dxa"/>
-          </w:tcPr>
-          <w:p>
-            <w:pPr>
-              <w:pStyle w:val="NoSpacing"/>
-            </w:pPr>
-          </w:p>
-        </w:tc>
-        <w:tc>
-          <w:tcPr>
-            <w:tcW w:w="5101" w:type="dxa"/>
-          </w:tcPr>
-          <w:p>
-            <w:pPr>
-              <w:pStyle w:val="NoSpacing"/>
-            </w:pPr>
-          </w:p>
-        </w:tc>
-        <w:tc>
-          <w:tcPr>
-            <w:tcW w:w="3925" w:type="dxa"/>
-          </w:tcPr>
-          <w:p>
-            <w:pPr>
-              <w:pStyle w:val="NoSpacing"/>
-            </w:pPr>
-          </w:p>
-        </w:tc>
-      </w:tr>
-      <w:tr>
-        <w:tc>
-          <w:tcPr>
-            <w:tcW w:w="569" w:type="dxa"/>
-          </w:tcPr>
-          <w:p>
-            <w:pPr>
-              <w:pStyle w:val="NoSpacing"/>
-              <w:jc w:val="center"/>
-            </w:pPr>
-            <w:r>
-              <w:t>5</w:t>
-            </w:r>
-          </w:p>
-        </w:tc>
-        <w:tc>
-          <w:tcPr>
-            <w:tcW w:w="5101" w:type="dxa"/>
-          </w:tcPr>
-          <w:p>
-            <w:pPr>
-              <w:pStyle w:val="NoSpacing"/>
-            </w:pPr>
-          </w:p>
-        </w:tc>
-        <w:tc>
-          <w:tcPr>
-            <w:tcW w:w="5101" w:type="dxa"/>
-          </w:tcPr>
-          <w:p>
-            <w:pPr>
-              <w:pStyle w:val="NoSpacing"/>
-            </w:pPr>
           </w:p>
         </w:tc>
         <w:tc>

</xml_diff>